<commit_message>
Updated project plan with what we decided in google docs
</commit_message>
<xml_diff>
--- a/Project Plan.docx
+++ b/Project Plan.docx
@@ -4,383 +4,813 @@
   <w:body>
     <w:p>
       <w:pPr>
+        <w:pStyle w:val="NormalWeb"/>
+        <w:spacing w:before="240" w:beforeAutospacing="0" w:after="240" w:afterAutospacing="0"/>
         <w:jc w:val="center"/>
-        <w:rPr>
-          <w:sz w:val="24"/>
-          <w:szCs w:val="24"/>
-        </w:rPr>
-      </w:pPr>
-      <w:r>
-        <w:rPr>
-          <w:sz w:val="24"/>
-          <w:szCs w:val="24"/>
+      </w:pPr>
+      <w:r>
+        <w:rPr>
+          <w:rFonts w:ascii="Arial" w:hAnsi="Arial" w:cs="Arial"/>
+          <w:color w:val="000000"/>
         </w:rPr>
         <w:t>For The Glory of The Empire</w:t>
       </w:r>
     </w:p>
     <w:p>
       <w:pPr>
+        <w:pStyle w:val="NormalWeb"/>
+        <w:spacing w:before="240" w:beforeAutospacing="0" w:after="240" w:afterAutospacing="0"/>
         <w:jc w:val="center"/>
-        <w:rPr>
-          <w:sz w:val="24"/>
-          <w:szCs w:val="24"/>
-        </w:rPr>
-      </w:pPr>
-    </w:p>
-    <w:p>
-      <w:pPr>
-        <w:pStyle w:val="ListParagraph"/>
-        <w:numPr>
-          <w:ilvl w:val="0"/>
-          <w:numId w:val="1"/>
-        </w:numPr>
-        <w:rPr>
-          <w:sz w:val="24"/>
-          <w:szCs w:val="24"/>
-        </w:rPr>
-      </w:pPr>
-      <w:r>
-        <w:rPr>
-          <w:sz w:val="24"/>
-          <w:szCs w:val="24"/>
-        </w:rPr>
-        <w:t>Look at basic formatting of data</w:t>
-      </w:r>
-    </w:p>
-    <w:p>
-      <w:pPr>
-        <w:pStyle w:val="ListParagraph"/>
-        <w:numPr>
-          <w:ilvl w:val="0"/>
-          <w:numId w:val="1"/>
-        </w:numPr>
-        <w:rPr>
-          <w:sz w:val="24"/>
-          <w:szCs w:val="24"/>
-        </w:rPr>
-      </w:pPr>
-      <w:r>
-        <w:rPr>
-          <w:sz w:val="24"/>
-          <w:szCs w:val="24"/>
-        </w:rPr>
-        <w:t>Convert to tsibble</w:t>
-      </w:r>
-    </w:p>
-    <w:p>
-      <w:pPr>
-        <w:pStyle w:val="ListParagraph"/>
-        <w:numPr>
-          <w:ilvl w:val="0"/>
-          <w:numId w:val="1"/>
-        </w:numPr>
-        <w:rPr>
-          <w:sz w:val="24"/>
-          <w:szCs w:val="24"/>
-        </w:rPr>
-      </w:pPr>
-      <w:r>
-        <w:rPr>
-          <w:sz w:val="24"/>
-          <w:szCs w:val="24"/>
-        </w:rPr>
-        <w:t>Autoplot the tsibble</w:t>
-      </w:r>
-    </w:p>
-    <w:p>
-      <w:pPr>
-        <w:pStyle w:val="ListParagraph"/>
-        <w:numPr>
-          <w:ilvl w:val="0"/>
-          <w:numId w:val="1"/>
-        </w:numPr>
-        <w:rPr>
-          <w:sz w:val="24"/>
-          <w:szCs w:val="24"/>
-        </w:rPr>
-      </w:pPr>
-      <w:r>
-        <w:rPr>
-          <w:sz w:val="24"/>
-          <w:szCs w:val="24"/>
-        </w:rPr>
-        <w:t>See</w:t>
-      </w:r>
-      <w:r>
-        <w:rPr>
-          <w:sz w:val="24"/>
-          <w:szCs w:val="24"/>
-        </w:rPr>
-        <w:t xml:space="preserve"> if any trend</w:t>
-      </w:r>
-    </w:p>
-    <w:p>
-      <w:pPr>
-        <w:pStyle w:val="ListParagraph"/>
-        <w:numPr>
-          <w:ilvl w:val="0"/>
-          <w:numId w:val="1"/>
-        </w:numPr>
-        <w:rPr>
-          <w:sz w:val="24"/>
-          <w:szCs w:val="24"/>
-        </w:rPr>
-      </w:pPr>
-      <w:r>
-        <w:rPr>
-          <w:sz w:val="24"/>
-          <w:szCs w:val="24"/>
-        </w:rPr>
-        <w:t>Look to see if seasonality pattern</w:t>
-      </w:r>
-    </w:p>
-    <w:p>
-      <w:pPr>
-        <w:pStyle w:val="ListParagraph"/>
-        <w:numPr>
-          <w:ilvl w:val="0"/>
-          <w:numId w:val="1"/>
-        </w:numPr>
-        <w:rPr>
-          <w:sz w:val="24"/>
-          <w:szCs w:val="24"/>
-        </w:rPr>
-      </w:pPr>
-      <w:r>
-        <w:rPr>
-          <w:sz w:val="24"/>
-          <w:szCs w:val="24"/>
-        </w:rPr>
-        <w:t>Transform if necessary</w:t>
-      </w:r>
-    </w:p>
-    <w:p>
-      <w:pPr>
-        <w:pStyle w:val="ListParagraph"/>
-        <w:numPr>
-          <w:ilvl w:val="0"/>
-          <w:numId w:val="1"/>
-        </w:numPr>
-        <w:rPr>
-          <w:sz w:val="24"/>
-          <w:szCs w:val="24"/>
-        </w:rPr>
-      </w:pPr>
-      <w:r>
-        <w:rPr>
-          <w:sz w:val="24"/>
-          <w:szCs w:val="24"/>
-        </w:rPr>
-        <w:t>Split into train and holdout</w:t>
-      </w:r>
-    </w:p>
-    <w:p>
-      <w:pPr>
-        <w:pStyle w:val="ListParagraph"/>
-        <w:numPr>
-          <w:ilvl w:val="0"/>
-          <w:numId w:val="1"/>
-        </w:numPr>
-        <w:rPr>
-          <w:sz w:val="24"/>
-          <w:szCs w:val="24"/>
-        </w:rPr>
-      </w:pPr>
-      <w:r>
-        <w:rPr>
-          <w:sz w:val="24"/>
-          <w:szCs w:val="24"/>
-        </w:rPr>
-        <w:t>Stretch train tsibble</w:t>
-      </w:r>
-    </w:p>
-    <w:p>
-      <w:pPr>
-        <w:pStyle w:val="ListParagraph"/>
-        <w:numPr>
-          <w:ilvl w:val="0"/>
-          <w:numId w:val="1"/>
-        </w:numPr>
-        <w:rPr>
-          <w:sz w:val="24"/>
-          <w:szCs w:val="24"/>
-        </w:rPr>
-      </w:pPr>
-      <w:r>
-        <w:rPr>
-          <w:sz w:val="24"/>
-          <w:szCs w:val="24"/>
-        </w:rPr>
-        <w:t>Decide on models</w:t>
-      </w:r>
-    </w:p>
-    <w:p>
-      <w:pPr>
-        <w:pStyle w:val="ListParagraph"/>
-        <w:numPr>
-          <w:ilvl w:val="0"/>
-          <w:numId w:val="1"/>
-        </w:numPr>
-        <w:rPr>
-          <w:sz w:val="24"/>
-          <w:szCs w:val="24"/>
-        </w:rPr>
-      </w:pPr>
-      <w:r>
-        <w:rPr>
-          <w:sz w:val="24"/>
-          <w:szCs w:val="24"/>
-        </w:rPr>
-        <w:t>Create models</w:t>
-      </w:r>
-    </w:p>
-    <w:p>
-      <w:pPr>
-        <w:pStyle w:val="ListParagraph"/>
-        <w:numPr>
-          <w:ilvl w:val="0"/>
-          <w:numId w:val="1"/>
-        </w:numPr>
-        <w:rPr>
-          <w:sz w:val="24"/>
-          <w:szCs w:val="24"/>
-        </w:rPr>
-      </w:pPr>
-      <w:r>
-        <w:rPr>
-          <w:sz w:val="24"/>
-          <w:szCs w:val="24"/>
-        </w:rPr>
-        <w:t>Forecast on them</w:t>
-      </w:r>
-    </w:p>
-    <w:p>
-      <w:pPr>
-        <w:pStyle w:val="ListParagraph"/>
-        <w:numPr>
-          <w:ilvl w:val="0"/>
-          <w:numId w:val="1"/>
-        </w:numPr>
-        <w:rPr>
-          <w:sz w:val="24"/>
-          <w:szCs w:val="24"/>
-        </w:rPr>
-      </w:pPr>
-      <w:r>
-        <w:rPr>
-          <w:sz w:val="24"/>
-          <w:szCs w:val="24"/>
-        </w:rPr>
-        <w:t>Check accuracy and sort on RMSE</w:t>
-      </w:r>
-    </w:p>
-    <w:p>
-      <w:pPr>
-        <w:pStyle w:val="ListParagraph"/>
-        <w:numPr>
-          <w:ilvl w:val="0"/>
-          <w:numId w:val="1"/>
-        </w:numPr>
-        <w:rPr>
-          <w:sz w:val="24"/>
-          <w:szCs w:val="24"/>
-        </w:rPr>
-      </w:pPr>
-      <w:r>
-        <w:rPr>
-          <w:sz w:val="24"/>
-          <w:szCs w:val="24"/>
-        </w:rPr>
-        <w:t>Create new model object based on best model</w:t>
-      </w:r>
-    </w:p>
-    <w:p>
-      <w:pPr>
-        <w:pStyle w:val="ListParagraph"/>
-        <w:numPr>
-          <w:ilvl w:val="0"/>
-          <w:numId w:val="1"/>
-        </w:numPr>
-        <w:rPr>
-          <w:sz w:val="24"/>
-          <w:szCs w:val="24"/>
-        </w:rPr>
-      </w:pPr>
-      <w:r>
-        <w:rPr>
-          <w:sz w:val="24"/>
-          <w:szCs w:val="24"/>
-        </w:rPr>
-        <w:t>Forecast on model and compare with test data</w:t>
-      </w:r>
-    </w:p>
-    <w:p>
-      <w:pPr>
-        <w:pStyle w:val="ListParagraph"/>
-        <w:numPr>
-          <w:ilvl w:val="0"/>
-          <w:numId w:val="1"/>
-        </w:numPr>
-        <w:rPr>
-          <w:sz w:val="24"/>
-          <w:szCs w:val="24"/>
-        </w:rPr>
-      </w:pPr>
-      <w:r>
-        <w:rPr>
-          <w:sz w:val="24"/>
-          <w:szCs w:val="24"/>
-        </w:rPr>
-        <w:t>Store predictions</w:t>
-      </w:r>
-    </w:p>
-    <w:p>
-      <w:pPr>
-        <w:pStyle w:val="ListParagraph"/>
-        <w:numPr>
-          <w:ilvl w:val="0"/>
-          <w:numId w:val="1"/>
-        </w:numPr>
-        <w:rPr>
-          <w:sz w:val="24"/>
-          <w:szCs w:val="24"/>
-        </w:rPr>
-      </w:pPr>
-      <w:r>
-        <w:rPr>
-          <w:sz w:val="24"/>
-          <w:szCs w:val="24"/>
-        </w:rPr>
-        <w:t>Untransform if necessary</w:t>
-      </w:r>
-    </w:p>
-    <w:p>
-      <w:pPr>
-        <w:pStyle w:val="ListParagraph"/>
-        <w:numPr>
-          <w:ilvl w:val="0"/>
-          <w:numId w:val="1"/>
-        </w:numPr>
-        <w:rPr>
-          <w:sz w:val="24"/>
-          <w:szCs w:val="24"/>
-        </w:rPr>
-      </w:pPr>
-      <w:r>
-        <w:rPr>
-          <w:sz w:val="24"/>
-          <w:szCs w:val="24"/>
-        </w:rPr>
-        <w:t>Check RMSE/</w:t>
-      </w:r>
-      <w:r>
-        <w:rPr>
-          <w:sz w:val="24"/>
-          <w:szCs w:val="24"/>
-        </w:rPr>
-        <w:t>MAPE</w:t>
-      </w:r>
-    </w:p>
+      </w:pPr>
+      <w:r>
+        <w:rPr>
+          <w:rFonts w:ascii="Arial" w:hAnsi="Arial" w:cs="Arial"/>
+          <w:color w:val="000000"/>
+        </w:rPr>
+        <w:t> </w:t>
+      </w:r>
+    </w:p>
+    <w:p>
+      <w:pPr>
+        <w:pStyle w:val="NormalWeb"/>
+        <w:spacing w:before="240" w:beforeAutospacing="0" w:after="240" w:afterAutospacing="0"/>
+      </w:pPr>
+      <w:r>
+        <w:rPr>
+          <w:rFonts w:ascii="Arial" w:hAnsi="Arial" w:cs="Arial"/>
+          <w:color w:val="000000"/>
+        </w:rPr>
+        <w:t>1.</w:t>
+      </w:r>
+      <w:r>
+        <w:rPr>
+          <w:rFonts w:ascii="Arial" w:hAnsi="Arial" w:cs="Arial"/>
+          <w:color w:val="000000"/>
+          <w:sz w:val="14"/>
+          <w:szCs w:val="14"/>
+        </w:rPr>
+        <w:t xml:space="preserve">  </w:t>
+      </w:r>
+      <w:r>
+        <w:rPr>
+          <w:rStyle w:val="apple-tab-span"/>
+          <w:rFonts w:ascii="Arial" w:hAnsi="Arial" w:cs="Arial"/>
+          <w:color w:val="000000"/>
+          <w:sz w:val="14"/>
+          <w:szCs w:val="14"/>
+        </w:rPr>
+        <w:tab/>
+      </w:r>
+      <w:r>
+        <w:rPr>
+          <w:rFonts w:ascii="Arial" w:hAnsi="Arial" w:cs="Arial"/>
+          <w:color w:val="000000"/>
+        </w:rPr>
+        <w:t>Look at basic formatting of data and fix/clean if necessary (Adam)</w:t>
+      </w:r>
+    </w:p>
+    <w:p>
+      <w:pPr>
+        <w:pStyle w:val="NormalWeb"/>
+        <w:spacing w:before="240" w:beforeAutospacing="0" w:after="240" w:afterAutospacing="0"/>
+      </w:pPr>
+      <w:r>
+        <w:rPr>
+          <w:rFonts w:ascii="Arial" w:hAnsi="Arial" w:cs="Arial"/>
+          <w:color w:val="000000"/>
+        </w:rPr>
+        <w:t>2.</w:t>
+      </w:r>
+      <w:r>
+        <w:rPr>
+          <w:rFonts w:ascii="Arial" w:hAnsi="Arial" w:cs="Arial"/>
+          <w:color w:val="000000"/>
+          <w:sz w:val="14"/>
+          <w:szCs w:val="14"/>
+        </w:rPr>
+        <w:t xml:space="preserve">  </w:t>
+      </w:r>
+      <w:r>
+        <w:rPr>
+          <w:rStyle w:val="apple-tab-span"/>
+          <w:rFonts w:ascii="Arial" w:hAnsi="Arial" w:cs="Arial"/>
+          <w:color w:val="000000"/>
+          <w:sz w:val="14"/>
+          <w:szCs w:val="14"/>
+        </w:rPr>
+        <w:tab/>
+      </w:r>
+      <w:r>
+        <w:rPr>
+          <w:rFonts w:ascii="Arial" w:hAnsi="Arial" w:cs="Arial"/>
+          <w:color w:val="000000"/>
+        </w:rPr>
+        <w:t xml:space="preserve">Convert to </w:t>
+      </w:r>
+      <w:proofErr w:type="spellStart"/>
+      <w:r>
+        <w:rPr>
+          <w:rFonts w:ascii="Arial" w:hAnsi="Arial" w:cs="Arial"/>
+          <w:color w:val="000000"/>
+        </w:rPr>
+        <w:t>tsibble</w:t>
+      </w:r>
+      <w:proofErr w:type="spellEnd"/>
+      <w:r>
+        <w:rPr>
+          <w:rFonts w:ascii="Arial" w:hAnsi="Arial" w:cs="Arial"/>
+          <w:color w:val="000000"/>
+        </w:rPr>
+        <w:t xml:space="preserve"> (Adam) </w:t>
+      </w:r>
+    </w:p>
+    <w:p>
+      <w:pPr>
+        <w:pStyle w:val="NormalWeb"/>
+        <w:spacing w:before="240" w:beforeAutospacing="0" w:after="240" w:afterAutospacing="0"/>
+      </w:pPr>
+      <w:r>
+        <w:rPr>
+          <w:rFonts w:ascii="Arial" w:hAnsi="Arial" w:cs="Arial"/>
+          <w:color w:val="000000"/>
+        </w:rPr>
+        <w:t>3.</w:t>
+      </w:r>
+      <w:r>
+        <w:rPr>
+          <w:rFonts w:ascii="Arial" w:hAnsi="Arial" w:cs="Arial"/>
+          <w:color w:val="000000"/>
+          <w:sz w:val="14"/>
+          <w:szCs w:val="14"/>
+        </w:rPr>
+        <w:t xml:space="preserve">  </w:t>
+      </w:r>
+      <w:r>
+        <w:rPr>
+          <w:rStyle w:val="apple-tab-span"/>
+          <w:rFonts w:ascii="Arial" w:hAnsi="Arial" w:cs="Arial"/>
+          <w:color w:val="000000"/>
+          <w:sz w:val="14"/>
+          <w:szCs w:val="14"/>
+        </w:rPr>
+        <w:tab/>
+      </w:r>
+      <w:proofErr w:type="spellStart"/>
+      <w:r>
+        <w:rPr>
+          <w:rFonts w:ascii="Arial" w:hAnsi="Arial" w:cs="Arial"/>
+          <w:color w:val="000000"/>
+        </w:rPr>
+        <w:t>Autoplot</w:t>
+      </w:r>
+      <w:proofErr w:type="spellEnd"/>
+      <w:r>
+        <w:rPr>
+          <w:rFonts w:ascii="Arial" w:hAnsi="Arial" w:cs="Arial"/>
+          <w:color w:val="000000"/>
+        </w:rPr>
+        <w:t xml:space="preserve"> the </w:t>
+      </w:r>
+      <w:proofErr w:type="spellStart"/>
+      <w:r>
+        <w:rPr>
+          <w:rFonts w:ascii="Arial" w:hAnsi="Arial" w:cs="Arial"/>
+          <w:color w:val="000000"/>
+        </w:rPr>
+        <w:t>tsibble</w:t>
+      </w:r>
+      <w:proofErr w:type="spellEnd"/>
+      <w:r>
+        <w:rPr>
+          <w:rFonts w:ascii="Arial" w:hAnsi="Arial" w:cs="Arial"/>
+          <w:color w:val="000000"/>
+        </w:rPr>
+        <w:t xml:space="preserve"> (Adam)</w:t>
+      </w:r>
+    </w:p>
+    <w:p>
+      <w:pPr>
+        <w:pStyle w:val="NormalWeb"/>
+        <w:spacing w:before="240" w:beforeAutospacing="0" w:after="240" w:afterAutospacing="0"/>
+      </w:pPr>
+      <w:r>
+        <w:rPr>
+          <w:rFonts w:ascii="Arial" w:hAnsi="Arial" w:cs="Arial"/>
+          <w:color w:val="000000"/>
+        </w:rPr>
+        <w:t>4.</w:t>
+      </w:r>
+      <w:r>
+        <w:rPr>
+          <w:rFonts w:ascii="Arial" w:hAnsi="Arial" w:cs="Arial"/>
+          <w:color w:val="000000"/>
+          <w:sz w:val="14"/>
+          <w:szCs w:val="14"/>
+        </w:rPr>
+        <w:t xml:space="preserve">  </w:t>
+      </w:r>
+      <w:r>
+        <w:rPr>
+          <w:rStyle w:val="apple-tab-span"/>
+          <w:rFonts w:ascii="Arial" w:hAnsi="Arial" w:cs="Arial"/>
+          <w:color w:val="000000"/>
+          <w:sz w:val="14"/>
+          <w:szCs w:val="14"/>
+        </w:rPr>
+        <w:tab/>
+      </w:r>
+      <w:r>
+        <w:rPr>
+          <w:rFonts w:ascii="Arial" w:hAnsi="Arial" w:cs="Arial"/>
+          <w:color w:val="000000"/>
+        </w:rPr>
+        <w:t>See if any trend (Daelyn)</w:t>
+      </w:r>
+    </w:p>
+    <w:p>
+      <w:pPr>
+        <w:pStyle w:val="NormalWeb"/>
+        <w:spacing w:before="240" w:beforeAutospacing="0" w:after="240" w:afterAutospacing="0"/>
+      </w:pPr>
+      <w:r>
+        <w:rPr>
+          <w:rFonts w:ascii="Arial" w:hAnsi="Arial" w:cs="Arial"/>
+          <w:color w:val="000000"/>
+        </w:rPr>
+        <w:t>5.</w:t>
+      </w:r>
+      <w:r>
+        <w:rPr>
+          <w:rFonts w:ascii="Arial" w:hAnsi="Arial" w:cs="Arial"/>
+          <w:color w:val="000000"/>
+          <w:sz w:val="14"/>
+          <w:szCs w:val="14"/>
+        </w:rPr>
+        <w:t xml:space="preserve">  </w:t>
+      </w:r>
+      <w:r>
+        <w:rPr>
+          <w:rStyle w:val="apple-tab-span"/>
+          <w:rFonts w:ascii="Arial" w:hAnsi="Arial" w:cs="Arial"/>
+          <w:color w:val="000000"/>
+          <w:sz w:val="14"/>
+          <w:szCs w:val="14"/>
+        </w:rPr>
+        <w:tab/>
+      </w:r>
+      <w:r>
+        <w:rPr>
+          <w:rFonts w:ascii="Arial" w:hAnsi="Arial" w:cs="Arial"/>
+          <w:color w:val="000000"/>
+        </w:rPr>
+        <w:t>Look to see if seasonality pattern (Daelyn)</w:t>
+      </w:r>
+    </w:p>
+    <w:p>
+      <w:pPr>
+        <w:pStyle w:val="NormalWeb"/>
+        <w:spacing w:before="240" w:beforeAutospacing="0" w:after="240" w:afterAutospacing="0"/>
+      </w:pPr>
+      <w:r>
+        <w:rPr>
+          <w:rFonts w:ascii="Arial" w:hAnsi="Arial" w:cs="Arial"/>
+          <w:color w:val="000000"/>
+        </w:rPr>
+        <w:t>6.</w:t>
+      </w:r>
+      <w:r>
+        <w:rPr>
+          <w:rFonts w:ascii="Arial" w:hAnsi="Arial" w:cs="Arial"/>
+          <w:color w:val="000000"/>
+          <w:sz w:val="14"/>
+          <w:szCs w:val="14"/>
+        </w:rPr>
+        <w:t xml:space="preserve">  </w:t>
+      </w:r>
+      <w:r>
+        <w:rPr>
+          <w:rStyle w:val="apple-tab-span"/>
+          <w:rFonts w:ascii="Arial" w:hAnsi="Arial" w:cs="Arial"/>
+          <w:color w:val="000000"/>
+          <w:sz w:val="14"/>
+          <w:szCs w:val="14"/>
+        </w:rPr>
+        <w:tab/>
+      </w:r>
+      <w:r>
+        <w:rPr>
+          <w:rFonts w:ascii="Arial" w:hAnsi="Arial" w:cs="Arial"/>
+          <w:color w:val="000000"/>
+        </w:rPr>
+        <w:t>Transform if necessary (Daelyn)</w:t>
+      </w:r>
+    </w:p>
+    <w:p>
+      <w:pPr>
+        <w:pStyle w:val="NormalWeb"/>
+        <w:spacing w:before="240" w:beforeAutospacing="0" w:after="240" w:afterAutospacing="0"/>
+      </w:pPr>
+      <w:r>
+        <w:rPr>
+          <w:rFonts w:ascii="Arial" w:hAnsi="Arial" w:cs="Arial"/>
+          <w:color w:val="000000"/>
+        </w:rPr>
+        <w:t>7.</w:t>
+      </w:r>
+      <w:r>
+        <w:rPr>
+          <w:rFonts w:ascii="Arial" w:hAnsi="Arial" w:cs="Arial"/>
+          <w:color w:val="000000"/>
+          <w:sz w:val="14"/>
+          <w:szCs w:val="14"/>
+        </w:rPr>
+        <w:t xml:space="preserve">  </w:t>
+      </w:r>
+      <w:r>
+        <w:rPr>
+          <w:rStyle w:val="apple-tab-span"/>
+          <w:rFonts w:ascii="Arial" w:hAnsi="Arial" w:cs="Arial"/>
+          <w:color w:val="000000"/>
+          <w:sz w:val="14"/>
+          <w:szCs w:val="14"/>
+        </w:rPr>
+        <w:tab/>
+      </w:r>
+      <w:r>
+        <w:rPr>
+          <w:rFonts w:ascii="Arial" w:hAnsi="Arial" w:cs="Arial"/>
+          <w:color w:val="000000"/>
+        </w:rPr>
+        <w:t>Split into train and holdout (Daelyn)</w:t>
+      </w:r>
+    </w:p>
+    <w:p>
+      <w:pPr>
+        <w:pStyle w:val="NormalWeb"/>
+        <w:spacing w:before="240" w:beforeAutospacing="0" w:after="240" w:afterAutospacing="0"/>
+      </w:pPr>
+      <w:r>
+        <w:rPr>
+          <w:rFonts w:ascii="Arial" w:hAnsi="Arial" w:cs="Arial"/>
+          <w:color w:val="000000"/>
+        </w:rPr>
+        <w:t>8.</w:t>
+      </w:r>
+      <w:r>
+        <w:rPr>
+          <w:rFonts w:ascii="Arial" w:hAnsi="Arial" w:cs="Arial"/>
+          <w:color w:val="000000"/>
+          <w:sz w:val="14"/>
+          <w:szCs w:val="14"/>
+        </w:rPr>
+        <w:t xml:space="preserve">  </w:t>
+      </w:r>
+      <w:r>
+        <w:rPr>
+          <w:rStyle w:val="apple-tab-span"/>
+          <w:rFonts w:ascii="Arial" w:hAnsi="Arial" w:cs="Arial"/>
+          <w:color w:val="000000"/>
+          <w:sz w:val="14"/>
+          <w:szCs w:val="14"/>
+        </w:rPr>
+        <w:tab/>
+      </w:r>
+      <w:r>
+        <w:rPr>
+          <w:rFonts w:ascii="Arial" w:hAnsi="Arial" w:cs="Arial"/>
+          <w:color w:val="000000"/>
+        </w:rPr>
+        <w:t xml:space="preserve">Stretch train </w:t>
+      </w:r>
+      <w:proofErr w:type="spellStart"/>
+      <w:r>
+        <w:rPr>
+          <w:rFonts w:ascii="Arial" w:hAnsi="Arial" w:cs="Arial"/>
+          <w:color w:val="000000"/>
+        </w:rPr>
+        <w:t>tsibble</w:t>
+      </w:r>
+      <w:proofErr w:type="spellEnd"/>
+      <w:r>
+        <w:rPr>
+          <w:rFonts w:ascii="Arial" w:hAnsi="Arial" w:cs="Arial"/>
+          <w:color w:val="000000"/>
+        </w:rPr>
+        <w:t xml:space="preserve"> (Daelyn)</w:t>
+      </w:r>
+    </w:p>
+    <w:p>
+      <w:pPr>
+        <w:pStyle w:val="NormalWeb"/>
+        <w:spacing w:before="240" w:beforeAutospacing="0" w:after="240" w:afterAutospacing="0"/>
+      </w:pPr>
+      <w:r>
+        <w:rPr>
+          <w:rFonts w:ascii="Arial" w:hAnsi="Arial" w:cs="Arial"/>
+          <w:color w:val="000000"/>
+        </w:rPr>
+        <w:t>9.</w:t>
+      </w:r>
+      <w:r>
+        <w:rPr>
+          <w:rFonts w:ascii="Arial" w:hAnsi="Arial" w:cs="Arial"/>
+          <w:color w:val="000000"/>
+          <w:sz w:val="14"/>
+          <w:szCs w:val="14"/>
+        </w:rPr>
+        <w:t xml:space="preserve">  </w:t>
+      </w:r>
+      <w:r>
+        <w:rPr>
+          <w:rStyle w:val="apple-tab-span"/>
+          <w:rFonts w:ascii="Arial" w:hAnsi="Arial" w:cs="Arial"/>
+          <w:color w:val="000000"/>
+          <w:sz w:val="14"/>
+          <w:szCs w:val="14"/>
+        </w:rPr>
+        <w:tab/>
+      </w:r>
+      <w:r>
+        <w:rPr>
+          <w:rFonts w:ascii="Arial" w:hAnsi="Arial" w:cs="Arial"/>
+          <w:color w:val="000000"/>
+        </w:rPr>
+        <w:t>Decide on models (Group)</w:t>
+      </w:r>
+    </w:p>
+    <w:p>
+      <w:pPr>
+        <w:pStyle w:val="NormalWeb"/>
+        <w:spacing w:before="240" w:beforeAutospacing="0" w:after="240" w:afterAutospacing="0"/>
+      </w:pPr>
+      <w:r>
+        <w:rPr>
+          <w:rFonts w:ascii="Arial" w:hAnsi="Arial" w:cs="Arial"/>
+          <w:color w:val="000000"/>
+          <w:shd w:val="clear" w:color="auto" w:fill="FFFF00"/>
+        </w:rPr>
+        <w:t>10.</w:t>
+      </w:r>
+      <w:r>
+        <w:rPr>
+          <w:rFonts w:ascii="Arial" w:hAnsi="Arial" w:cs="Arial"/>
+          <w:color w:val="000000"/>
+          <w:sz w:val="14"/>
+          <w:szCs w:val="14"/>
+          <w:shd w:val="clear" w:color="auto" w:fill="FFFF00"/>
+        </w:rPr>
+        <w:t xml:space="preserve">  </w:t>
+      </w:r>
+      <w:r>
+        <w:rPr>
+          <w:rFonts w:ascii="Arial" w:hAnsi="Arial" w:cs="Arial"/>
+          <w:color w:val="000000"/>
+          <w:shd w:val="clear" w:color="auto" w:fill="FFFF00"/>
+        </w:rPr>
+        <w:t>Create models(</w:t>
+      </w:r>
+      <w:r>
+        <w:rPr>
+          <w:rFonts w:ascii="Arial" w:hAnsi="Arial" w:cs="Arial"/>
+          <w:i/>
+          <w:iCs/>
+          <w:color w:val="000000"/>
+          <w:shd w:val="clear" w:color="auto" w:fill="FFFF00"/>
+        </w:rPr>
+        <w:t>???</w:t>
+      </w:r>
+      <w:r>
+        <w:rPr>
+          <w:rFonts w:ascii="Arial" w:hAnsi="Arial" w:cs="Arial"/>
+          <w:color w:val="000000"/>
+          <w:shd w:val="clear" w:color="auto" w:fill="FFFF00"/>
+        </w:rPr>
+        <w:t>)</w:t>
+      </w:r>
+    </w:p>
+    <w:p>
+      <w:pPr>
+        <w:pStyle w:val="NormalWeb"/>
+        <w:spacing w:before="240" w:beforeAutospacing="0" w:after="240" w:afterAutospacing="0"/>
+      </w:pPr>
+      <w:r>
+        <w:rPr>
+          <w:rFonts w:ascii="Arial" w:hAnsi="Arial" w:cs="Arial"/>
+          <w:color w:val="000000"/>
+          <w:shd w:val="clear" w:color="auto" w:fill="FFFF00"/>
+        </w:rPr>
+        <w:t>11.</w:t>
+      </w:r>
+      <w:r>
+        <w:rPr>
+          <w:rFonts w:ascii="Arial" w:hAnsi="Arial" w:cs="Arial"/>
+          <w:color w:val="000000"/>
+          <w:sz w:val="14"/>
+          <w:szCs w:val="14"/>
+          <w:shd w:val="clear" w:color="auto" w:fill="FFFF00"/>
+        </w:rPr>
+        <w:t xml:space="preserve">  </w:t>
+      </w:r>
+      <w:r>
+        <w:rPr>
+          <w:rFonts w:ascii="Arial" w:hAnsi="Arial" w:cs="Arial"/>
+          <w:color w:val="000000"/>
+          <w:shd w:val="clear" w:color="auto" w:fill="FFFF00"/>
+        </w:rPr>
+        <w:t>Forecast on them (</w:t>
+      </w:r>
+      <w:r>
+        <w:rPr>
+          <w:rFonts w:ascii="Arial" w:hAnsi="Arial" w:cs="Arial"/>
+          <w:i/>
+          <w:iCs/>
+          <w:color w:val="000000"/>
+          <w:shd w:val="clear" w:color="auto" w:fill="FFFF00"/>
+        </w:rPr>
+        <w:t>???</w:t>
+      </w:r>
+      <w:r>
+        <w:rPr>
+          <w:rFonts w:ascii="Arial" w:hAnsi="Arial" w:cs="Arial"/>
+          <w:color w:val="000000"/>
+          <w:shd w:val="clear" w:color="auto" w:fill="FFFF00"/>
+        </w:rPr>
+        <w:t>)</w:t>
+      </w:r>
+    </w:p>
+    <w:p>
+      <w:pPr>
+        <w:pStyle w:val="NormalWeb"/>
+        <w:spacing w:before="240" w:beforeAutospacing="0" w:after="240" w:afterAutospacing="0"/>
+      </w:pPr>
+      <w:r>
+        <w:rPr>
+          <w:rFonts w:ascii="Arial" w:hAnsi="Arial" w:cs="Arial"/>
+          <w:color w:val="000000"/>
+          <w:shd w:val="clear" w:color="auto" w:fill="FFFF00"/>
+        </w:rPr>
+        <w:t>12.</w:t>
+      </w:r>
+      <w:r>
+        <w:rPr>
+          <w:rFonts w:ascii="Arial" w:hAnsi="Arial" w:cs="Arial"/>
+          <w:color w:val="000000"/>
+          <w:sz w:val="14"/>
+          <w:szCs w:val="14"/>
+          <w:shd w:val="clear" w:color="auto" w:fill="FFFF00"/>
+        </w:rPr>
+        <w:t xml:space="preserve">  </w:t>
+      </w:r>
+      <w:r>
+        <w:rPr>
+          <w:rFonts w:ascii="Arial" w:hAnsi="Arial" w:cs="Arial"/>
+          <w:color w:val="000000"/>
+          <w:shd w:val="clear" w:color="auto" w:fill="FFFF00"/>
+        </w:rPr>
+        <w:t>Check accuracy and sort on RMSE (</w:t>
+      </w:r>
+      <w:r>
+        <w:rPr>
+          <w:rFonts w:ascii="Arial" w:hAnsi="Arial" w:cs="Arial"/>
+          <w:i/>
+          <w:iCs/>
+          <w:color w:val="000000"/>
+          <w:shd w:val="clear" w:color="auto" w:fill="FFFF00"/>
+        </w:rPr>
+        <w:t>???</w:t>
+      </w:r>
+      <w:r>
+        <w:rPr>
+          <w:rFonts w:ascii="Arial" w:hAnsi="Arial" w:cs="Arial"/>
+          <w:color w:val="000000"/>
+          <w:shd w:val="clear" w:color="auto" w:fill="FFFF00"/>
+        </w:rPr>
+        <w:t>)</w:t>
+      </w:r>
+    </w:p>
+    <w:p>
+      <w:pPr>
+        <w:pStyle w:val="NormalWeb"/>
+        <w:spacing w:before="240" w:beforeAutospacing="0" w:after="240" w:afterAutospacing="0"/>
+      </w:pPr>
+      <w:r>
+        <w:rPr>
+          <w:rFonts w:ascii="Arial" w:hAnsi="Arial" w:cs="Arial"/>
+          <w:color w:val="000000"/>
+        </w:rPr>
+        <w:t>13.</w:t>
+      </w:r>
+      <w:r>
+        <w:rPr>
+          <w:rFonts w:ascii="Arial" w:hAnsi="Arial" w:cs="Arial"/>
+          <w:color w:val="000000"/>
+          <w:sz w:val="14"/>
+          <w:szCs w:val="14"/>
+        </w:rPr>
+        <w:t xml:space="preserve">  </w:t>
+      </w:r>
+      <w:r>
+        <w:rPr>
+          <w:rFonts w:ascii="Arial" w:hAnsi="Arial" w:cs="Arial"/>
+          <w:color w:val="000000"/>
+        </w:rPr>
+        <w:t>Create new model object based on best model (Stephen)</w:t>
+      </w:r>
+    </w:p>
+    <w:p>
+      <w:pPr>
+        <w:pStyle w:val="NormalWeb"/>
+        <w:spacing w:before="240" w:beforeAutospacing="0" w:after="240" w:afterAutospacing="0"/>
+      </w:pPr>
+      <w:r>
+        <w:rPr>
+          <w:rFonts w:ascii="Arial" w:hAnsi="Arial" w:cs="Arial"/>
+          <w:color w:val="000000"/>
+        </w:rPr>
+        <w:t>14.</w:t>
+      </w:r>
+      <w:r>
+        <w:rPr>
+          <w:rFonts w:ascii="Arial" w:hAnsi="Arial" w:cs="Arial"/>
+          <w:color w:val="000000"/>
+          <w:sz w:val="14"/>
+          <w:szCs w:val="14"/>
+        </w:rPr>
+        <w:t xml:space="preserve">  </w:t>
+      </w:r>
+      <w:r>
+        <w:rPr>
+          <w:rFonts w:ascii="Arial" w:hAnsi="Arial" w:cs="Arial"/>
+          <w:color w:val="000000"/>
+        </w:rPr>
+        <w:t>Forecast on model and compare with test data (Stephen)</w:t>
+      </w:r>
+    </w:p>
+    <w:p>
+      <w:pPr>
+        <w:pStyle w:val="NormalWeb"/>
+        <w:spacing w:before="240" w:beforeAutospacing="0" w:after="240" w:afterAutospacing="0"/>
+      </w:pPr>
+      <w:r>
+        <w:rPr>
+          <w:rFonts w:ascii="Arial" w:hAnsi="Arial" w:cs="Arial"/>
+          <w:color w:val="000000"/>
+        </w:rPr>
+        <w:t>15.</w:t>
+      </w:r>
+      <w:r>
+        <w:rPr>
+          <w:rFonts w:ascii="Arial" w:hAnsi="Arial" w:cs="Arial"/>
+          <w:color w:val="000000"/>
+          <w:sz w:val="14"/>
+          <w:szCs w:val="14"/>
+        </w:rPr>
+        <w:t xml:space="preserve">  </w:t>
+      </w:r>
+      <w:r>
+        <w:rPr>
+          <w:rFonts w:ascii="Arial" w:hAnsi="Arial" w:cs="Arial"/>
+          <w:color w:val="000000"/>
+        </w:rPr>
+        <w:t>Store predictions (Stephen)</w:t>
+      </w:r>
+    </w:p>
+    <w:p>
+      <w:pPr>
+        <w:pStyle w:val="NormalWeb"/>
+        <w:spacing w:before="240" w:beforeAutospacing="0" w:after="240" w:afterAutospacing="0"/>
+      </w:pPr>
+      <w:r>
+        <w:rPr>
+          <w:rFonts w:ascii="Arial" w:hAnsi="Arial" w:cs="Arial"/>
+          <w:color w:val="000000"/>
+        </w:rPr>
+        <w:t>16.</w:t>
+      </w:r>
+      <w:r>
+        <w:rPr>
+          <w:rFonts w:ascii="Arial" w:hAnsi="Arial" w:cs="Arial"/>
+          <w:color w:val="000000"/>
+          <w:sz w:val="14"/>
+          <w:szCs w:val="14"/>
+        </w:rPr>
+        <w:t xml:space="preserve">  </w:t>
+      </w:r>
+      <w:proofErr w:type="spellStart"/>
+      <w:r>
+        <w:rPr>
+          <w:rFonts w:ascii="Arial" w:hAnsi="Arial" w:cs="Arial"/>
+          <w:color w:val="000000"/>
+        </w:rPr>
+        <w:t>Untransform</w:t>
+      </w:r>
+      <w:proofErr w:type="spellEnd"/>
+      <w:r>
+        <w:rPr>
+          <w:rFonts w:ascii="Arial" w:hAnsi="Arial" w:cs="Arial"/>
+          <w:color w:val="000000"/>
+        </w:rPr>
+        <w:t xml:space="preserve"> if necessary (Stephen)</w:t>
+      </w:r>
+    </w:p>
+    <w:p>
+      <w:pPr>
+        <w:pStyle w:val="NormalWeb"/>
+        <w:spacing w:before="240" w:beforeAutospacing="0" w:after="240" w:afterAutospacing="0"/>
+      </w:pPr>
+      <w:r>
+        <w:rPr>
+          <w:rFonts w:ascii="Arial" w:hAnsi="Arial" w:cs="Arial"/>
+          <w:color w:val="000000"/>
+        </w:rPr>
+        <w:t>17.</w:t>
+      </w:r>
+      <w:r>
+        <w:rPr>
+          <w:rFonts w:ascii="Arial" w:hAnsi="Arial" w:cs="Arial"/>
+          <w:color w:val="000000"/>
+          <w:sz w:val="14"/>
+          <w:szCs w:val="14"/>
+        </w:rPr>
+        <w:t xml:space="preserve">  </w:t>
+      </w:r>
+      <w:r>
+        <w:rPr>
+          <w:rFonts w:ascii="Arial" w:hAnsi="Arial" w:cs="Arial"/>
+          <w:color w:val="000000"/>
+        </w:rPr>
+        <w:t>Check RMSE/MAPE (Stephen)</w:t>
+      </w:r>
+    </w:p>
+    <w:p>
+      <w:pPr>
+        <w:pStyle w:val="NormalWeb"/>
+        <w:spacing w:before="240" w:beforeAutospacing="0" w:after="240" w:afterAutospacing="0"/>
+      </w:pPr>
+      <w:r>
+        <w:rPr>
+          <w:rFonts w:ascii="Arial" w:hAnsi="Arial" w:cs="Arial"/>
+          <w:color w:val="000000"/>
+        </w:rPr>
+        <w:t>18. Make graph(s?) of forecast for ppt (Daelyn)</w:t>
+      </w:r>
+    </w:p>
+    <w:p>
+      <w:pPr>
+        <w:pStyle w:val="NormalWeb"/>
+        <w:spacing w:before="240" w:beforeAutospacing="0" w:after="240" w:afterAutospacing="0"/>
+      </w:pPr>
+      <w:r>
+        <w:rPr>
+          <w:rFonts w:ascii="Arial" w:hAnsi="Arial" w:cs="Arial"/>
+          <w:color w:val="000000"/>
+        </w:rPr>
+        <w:t xml:space="preserve">19. Make ppt (Daelyn [may need some assistance, I know NOTHING about </w:t>
+      </w:r>
+      <w:proofErr w:type="gramStart"/>
+      <w:r>
+        <w:rPr>
+          <w:rFonts w:ascii="Arial" w:hAnsi="Arial" w:cs="Arial"/>
+          <w:color w:val="000000"/>
+        </w:rPr>
+        <w:t>star wars</w:t>
+      </w:r>
+      <w:proofErr w:type="gramEnd"/>
+      <w:r>
+        <w:rPr>
+          <w:rFonts w:ascii="Arial" w:hAnsi="Arial" w:cs="Arial"/>
+          <w:color w:val="000000"/>
+        </w:rPr>
+        <w:t>])</w:t>
+      </w:r>
+    </w:p>
+    <w:p>
+      <w:pPr>
+        <w:pStyle w:val="NormalWeb"/>
+        <w:spacing w:before="200" w:beforeAutospacing="0" w:after="200" w:afterAutospacing="0"/>
+      </w:pPr>
+      <w:r>
+        <w:rPr>
+          <w:rFonts w:ascii="Arial" w:hAnsi="Arial" w:cs="Arial"/>
+          <w:color w:val="000000"/>
+        </w:rPr>
+        <w:t>20. Fancify ppt (Daelyn)</w:t>
+      </w:r>
+    </w:p>
+    <w:p>
+      <w:pPr>
+        <w:pStyle w:val="NormalWeb"/>
+        <w:spacing w:before="0" w:beforeAutospacing="0" w:after="0" w:afterAutospacing="0"/>
+      </w:pPr>
+      <w:r>
+        <w:rPr>
+          <w:rFonts w:ascii="Arial" w:hAnsi="Arial" w:cs="Arial"/>
+          <w:color w:val="000000"/>
+        </w:rPr>
+        <w:t>21. Crush the rebellion</w:t>
+      </w:r>
+    </w:p>
+    <w:p/>
     <w:sectPr>
       <w:pgSz w:w="12240" w:h="15840"/>
       <w:pgMar w:top="1440" w:right="1440" w:bottom="1440" w:left="1440" w:header="720" w:footer="720" w:gutter="0"/>
@@ -611,6 +1041,7 @@
     <w:lsdException w:name="HTML Sample" w:semiHidden="1" w:unhideWhenUsed="1"/>
     <w:lsdException w:name="HTML Typewriter" w:semiHidden="1" w:unhideWhenUsed="1"/>
     <w:lsdException w:name="HTML Variable" w:semiHidden="1" w:unhideWhenUsed="1"/>
+    <w:lsdException w:name="Normal Table" w:semiHidden="1" w:unhideWhenUsed="1"/>
     <w:lsdException w:name="annotation subject" w:semiHidden="1" w:unhideWhenUsed="1"/>
     <w:lsdException w:name="No List" w:semiHidden="1" w:unhideWhenUsed="1"/>
     <w:lsdException w:name="Outline List 1" w:semiHidden="1" w:unhideWhenUsed="1"/>
@@ -657,8 +1088,10 @@
     <w:lsdException w:name="Table Subtle 2" w:semiHidden="1" w:unhideWhenUsed="1"/>
     <w:lsdException w:name="Table Web 1" w:semiHidden="1" w:unhideWhenUsed="1"/>
     <w:lsdException w:name="Table Web 2" w:semiHidden="1" w:unhideWhenUsed="1"/>
+    <w:lsdException w:name="Table Web 3" w:semiHidden="1" w:unhideWhenUsed="1"/>
     <w:lsdException w:name="Balloon Text" w:semiHidden="1" w:unhideWhenUsed="1"/>
     <w:lsdException w:name="Table Grid" w:uiPriority="39"/>
+    <w:lsdException w:name="Table Theme" w:semiHidden="1" w:unhideWhenUsed="1"/>
     <w:lsdException w:name="Placeholder Text" w:semiHidden="1"/>
     <w:lsdException w:name="No Spacing" w:uiPriority="1" w:qFormat="1"/>
     <w:lsdException w:name="Light Shading" w:uiPriority="60"/>
@@ -921,6 +1354,27 @@
       <w:ind w:left="720"/>
       <w:contextualSpacing/>
     </w:pPr>
+  </w:style>
+  <w:style w:type="paragraph" w:styleId="NormalWeb">
+    <w:name w:val="Normal (Web)"/>
+    <w:basedOn w:val="Normal"/>
+    <w:uiPriority w:val="99"/>
+    <w:semiHidden/>
+    <w:unhideWhenUsed/>
+    <w:rsid w:val="0095298D"/>
+    <w:pPr>
+      <w:spacing w:before="100" w:beforeAutospacing="1" w:after="100" w:afterAutospacing="1" w:line="240" w:lineRule="auto"/>
+    </w:pPr>
+    <w:rPr>
+      <w:rFonts w:ascii="Times New Roman" w:eastAsia="Times New Roman" w:hAnsi="Times New Roman" w:cs="Times New Roman"/>
+      <w:sz w:val="24"/>
+      <w:szCs w:val="24"/>
+    </w:rPr>
+  </w:style>
+  <w:style w:type="character" w:customStyle="1" w:styleId="apple-tab-span">
+    <w:name w:val="apple-tab-span"/>
+    <w:basedOn w:val="DefaultParagraphFont"/>
+    <w:rsid w:val="0095298D"/>
   </w:style>
 </w:styles>
 </file>

</xml_diff>